<commit_message>
Added User Manuals and support documents.
</commit_message>
<xml_diff>
--- a/aaTools/ArchestrA Keyword Extractor User Manual.docx
+++ b/aaTools/ArchestrA Keyword Extractor User Manual.docx
@@ -109,29 +109,48 @@
       <w:r>
         <w:t xml:space="preserve"> etc. </w:t>
       </w:r>
-    </w:p>
-    <w:p>
-      <w:r>
-        <w:t xml:space="preserve">*Please note that the file format that is read have to be UTF-16-LE, this is the format that </w:t>
+      <w:r>
+        <w:t xml:space="preserve">For examples see the “Example </w:t>
       </w:r>
       <w:proofErr w:type="spellStart"/>
       <w:r>
-        <w:t>ArchestrA</w:t>
+        <w:t>aaCSV</w:t>
       </w:r>
       <w:proofErr w:type="spellEnd"/>
       <w:r>
-        <w:t xml:space="preserve"> exports the </w:t>
+        <w:t xml:space="preserve"> Motor.csv” file (input file) and the “Example </w:t>
       </w:r>
       <w:proofErr w:type="spellStart"/>
       <w:r>
-        <w:t>csv</w:t>
+        <w:t>aaCSV</w:t>
       </w:r>
       <w:proofErr w:type="spellEnd"/>
       <w:r>
-        <w:t xml:space="preserve"> files in.</w:t>
+        <w:t xml:space="preserve"> Output.txt” file.</w:t>
       </w:r>
       <w:bookmarkStart w:id="0" w:name="_GoBack"/>
       <w:bookmarkEnd w:id="0"/>
+    </w:p>
+    <w:p>
+      <w:r>
+        <w:t xml:space="preserve">*Please note that the file format that is read have to be UTF-16-LE, this is the format that </w:t>
+      </w:r>
+      <w:proofErr w:type="spellStart"/>
+      <w:r>
+        <w:t>ArchestrA</w:t>
+      </w:r>
+      <w:proofErr w:type="spellEnd"/>
+      <w:r>
+        <w:t xml:space="preserve"> exports the </w:t>
+      </w:r>
+      <w:proofErr w:type="spellStart"/>
+      <w:r>
+        <w:t>csv</w:t>
+      </w:r>
+      <w:proofErr w:type="spellEnd"/>
+      <w:r>
+        <w:t xml:space="preserve"> files in.</w:t>
+      </w:r>
     </w:p>
     <w:p>
       <w:pPr>
@@ -241,6 +260,7 @@
           <w:noProof/>
           <w:lang w:val="en-ZA" w:eastAsia="en-ZA"/>
         </w:rPr>
+        <w:lastRenderedPageBreak/>
         <w:drawing>
           <wp:inline distT="0" distB="0" distL="0" distR="0" wp14:anchorId="6D3B9BCC" wp14:editId="11F3126A">
             <wp:extent cx="3829347" cy="3285490"/>
@@ -280,7 +300,6 @@
     </w:p>
     <w:p>
       <w:r>
-        <w:lastRenderedPageBreak/>
         <w:t>Figure 1.</w:t>
       </w:r>
     </w:p>
@@ -366,6 +385,7 @@
           <w:noProof/>
           <w:lang w:val="en-ZA" w:eastAsia="en-ZA"/>
         </w:rPr>
+        <w:lastRenderedPageBreak/>
         <w:drawing>
           <wp:inline distT="0" distB="0" distL="0" distR="0" wp14:anchorId="76BA5693" wp14:editId="5DCC3FA7">
             <wp:extent cx="4133333" cy="1476190"/>
@@ -475,7 +495,6 @@
           <w:noProof/>
           <w:lang w:val="en-ZA" w:eastAsia="en-ZA"/>
         </w:rPr>
-        <w:lastRenderedPageBreak/>
         <w:drawing>
           <wp:inline distT="0" distB="0" distL="0" distR="0" wp14:anchorId="27C43797" wp14:editId="3AC143CE">
             <wp:extent cx="5943600" cy="2691765"/>
@@ -530,6 +549,7 @@
           <w:noProof/>
           <w:lang w:val="en-ZA" w:eastAsia="en-ZA"/>
         </w:rPr>
+        <w:lastRenderedPageBreak/>
         <w:drawing>
           <wp:inline distT="0" distB="0" distL="0" distR="0" wp14:anchorId="4FC6E83A" wp14:editId="3A9F530C">
             <wp:extent cx="2200000" cy="3247619"/>

</xml_diff>